<commit_message>
creacion de commit de instalacion
</commit_message>
<xml_diff>
--- a/Actividad 1_enunciado.docx
+++ b/Actividad 1_enunciado.docx
@@ -542,8 +542,13 @@
         </w:rPr>
         <w:t xml:space="preserve"> </w:t>
       </w:r>
-      <w:r>
-        <w:t>landings.</w:t>
+      <w:proofErr w:type="spellStart"/>
+      <w:r>
+        <w:t>landings</w:t>
+      </w:r>
+      <w:proofErr w:type="spellEnd"/>
+      <w:r>
+        <w:t>.</w:t>
       </w:r>
       <w:r>
         <w:rPr>
@@ -560,9 +565,11 @@
         </w:rPr>
         <w:t xml:space="preserve"> </w:t>
       </w:r>
+      <w:proofErr w:type="spellStart"/>
       <w:r>
         <w:t>landings</w:t>
       </w:r>
+      <w:proofErr w:type="spellEnd"/>
       <w:r>
         <w:rPr>
           <w:spacing w:val="17"/>
@@ -660,10 +667,20 @@
         <w:t xml:space="preserve"> </w:t>
       </w:r>
       <w:r>
-        <w:t>al ca</w:t>
-      </w:r>
-      <w:r>
-        <w:t>ll center de la compañía y/o también un formulario en el cual dejan su nombre y</w:t>
+        <w:t xml:space="preserve">al </w:t>
+      </w:r>
+      <w:proofErr w:type="spellStart"/>
+      <w:proofErr w:type="gramStart"/>
+      <w:r>
+        <w:t>call</w:t>
+      </w:r>
+      <w:proofErr w:type="spellEnd"/>
+      <w:r>
+        <w:t xml:space="preserve"> center</w:t>
+      </w:r>
+      <w:proofErr w:type="gramEnd"/>
+      <w:r>
+        <w:t xml:space="preserve"> de la compañía y/o también un formulario en el cual dejan su nombre y</w:t>
       </w:r>
       <w:r>
         <w:rPr>
@@ -707,9 +724,11 @@
         </w:rPr>
         <w:t xml:space="preserve"> </w:t>
       </w:r>
+      <w:proofErr w:type="spellStart"/>
       <w:r>
         <w:t>call</w:t>
       </w:r>
+      <w:proofErr w:type="spellEnd"/>
       <w:r>
         <w:rPr>
           <w:spacing w:val="-1"/>
@@ -910,9 +929,12 @@
         </w:rPr>
         <w:t xml:space="preserve"> </w:t>
       </w:r>
+      <w:proofErr w:type="spellStart"/>
+      <w:proofErr w:type="gramStart"/>
       <w:r>
         <w:t>call</w:t>
       </w:r>
+      <w:proofErr w:type="spellEnd"/>
       <w:r>
         <w:rPr>
           <w:spacing w:val="13"/>
@@ -922,6 +944,7 @@
       <w:r>
         <w:t>center</w:t>
       </w:r>
+      <w:proofErr w:type="gramEnd"/>
       <w:r>
         <w:rPr>
           <w:spacing w:val="17"/>
@@ -1228,8 +1251,13 @@
         <w:t xml:space="preserve"> </w:t>
       </w:r>
       <w:r>
-        <w:t>a las landings</w:t>
-      </w:r>
+        <w:t xml:space="preserve">a las </w:t>
+      </w:r>
+      <w:proofErr w:type="spellStart"/>
+      <w:r>
+        <w:t>landings</w:t>
+      </w:r>
+      <w:proofErr w:type="spellEnd"/>
       <w:r>
         <w:rPr>
           <w:spacing w:val="-1"/>
@@ -1418,8 +1446,21 @@
         <w:spacing w:before="4" w:line="360" w:lineRule="auto"/>
         <w:ind w:left="861"/>
       </w:pPr>
-      <w:r>
-        <w:t>uuid(string):</w:t>
+      <w:proofErr w:type="spellStart"/>
+      <w:r>
+        <w:t>uuid</w:t>
+      </w:r>
+      <w:proofErr w:type="spellEnd"/>
+      <w:r>
+        <w:t>(</w:t>
+      </w:r>
+      <w:proofErr w:type="spellStart"/>
+      <w:r>
+        <w:t>string</w:t>
+      </w:r>
+      <w:proofErr w:type="spellEnd"/>
+      <w:r>
+        <w:t>):</w:t>
       </w:r>
       <w:r>
         <w:rPr>
@@ -1517,9 +1558,11 @@
         </w:rPr>
         <w:t xml:space="preserve"> </w:t>
       </w:r>
+      <w:proofErr w:type="gramStart"/>
       <w:r>
         <w:t>e</w:t>
       </w:r>
+      <w:proofErr w:type="gramEnd"/>
       <w:r>
         <w:rPr>
           <w:spacing w:val="22"/>
@@ -1625,8 +1668,21 @@
         </w:rPr>
         <w:t xml:space="preserve"> </w:t>
       </w:r>
-      <w:r>
-        <w:t>gclid(string):</w:t>
+      <w:proofErr w:type="spellStart"/>
+      <w:r>
+        <w:t>gclid</w:t>
+      </w:r>
+      <w:proofErr w:type="spellEnd"/>
+      <w:r>
+        <w:t>(</w:t>
+      </w:r>
+      <w:proofErr w:type="spellStart"/>
+      <w:r>
+        <w:t>string</w:t>
+      </w:r>
+      <w:proofErr w:type="spellEnd"/>
+      <w:r>
+        <w:t>):</w:t>
       </w:r>
       <w:r>
         <w:rPr>
@@ -1770,10 +1826,7 @@
         <w:t xml:space="preserve"> </w:t>
       </w:r>
       <w:r>
-        <w:t>tra</w:t>
-      </w:r>
-      <w:r>
-        <w:t>vés de</w:t>
+        <w:t>través de</w:t>
       </w:r>
       <w:r>
         <w:rPr>
@@ -1800,14 +1853,24 @@
         <w:spacing w:line="360" w:lineRule="auto"/>
         <w:ind w:left="861"/>
       </w:pPr>
+      <w:proofErr w:type="spellStart"/>
       <w:r>
         <w:rPr>
           <w:b/>
         </w:rPr>
         <w:t>id_user</w:t>
       </w:r>
-      <w:r>
-        <w:t>(string):</w:t>
+      <w:proofErr w:type="spellEnd"/>
+      <w:r>
+        <w:t>(</w:t>
+      </w:r>
+      <w:proofErr w:type="spellStart"/>
+      <w:r>
+        <w:t>string</w:t>
+      </w:r>
+      <w:proofErr w:type="spellEnd"/>
+      <w:r>
+        <w:t>):</w:t>
       </w:r>
       <w:r>
         <w:rPr>
@@ -1906,8 +1969,14 @@
         <w:t xml:space="preserve"> </w:t>
       </w:r>
       <w:r>
-        <w:t>el call</w:t>
-      </w:r>
+        <w:t xml:space="preserve">el </w:t>
+      </w:r>
+      <w:proofErr w:type="spellStart"/>
+      <w:proofErr w:type="gramStart"/>
+      <w:r>
+        <w:t>call</w:t>
+      </w:r>
+      <w:proofErr w:type="spellEnd"/>
       <w:r>
         <w:rPr>
           <w:spacing w:val="-2"/>
@@ -1917,6 +1986,7 @@
       <w:r>
         <w:t>center</w:t>
       </w:r>
+      <w:proofErr w:type="gramEnd"/>
     </w:p>
     <w:p>
       <w:pPr>
@@ -1924,8 +1994,21 @@
         <w:spacing w:before="1" w:line="357" w:lineRule="auto"/>
         <w:ind w:left="861" w:right="125"/>
       </w:pPr>
-      <w:r>
-        <w:t>user_recurrent(boolean):</w:t>
+      <w:proofErr w:type="spellStart"/>
+      <w:r>
+        <w:t>user_recurrent</w:t>
+      </w:r>
+      <w:proofErr w:type="spellEnd"/>
+      <w:r>
+        <w:t>(</w:t>
+      </w:r>
+      <w:proofErr w:type="spellStart"/>
+      <w:r>
+        <w:t>boolean</w:t>
+      </w:r>
+      <w:proofErr w:type="spellEnd"/>
+      <w:r>
+        <w:t>):</w:t>
       </w:r>
       <w:r>
         <w:rPr>
@@ -2051,8 +2134,13 @@
         <w:t xml:space="preserve"> </w:t>
       </w:r>
       <w:r>
-        <w:t>de landings</w:t>
-      </w:r>
+        <w:t xml:space="preserve">de </w:t>
+      </w:r>
+      <w:proofErr w:type="spellStart"/>
+      <w:r>
+        <w:t>landings</w:t>
+      </w:r>
+      <w:proofErr w:type="spellEnd"/>
       <w:r>
         <w:rPr>
           <w:spacing w:val="-1"/>
@@ -2228,7 +2316,15 @@
         <w:t xml:space="preserve"> </w:t>
       </w:r>
       <w:r>
-        <w:t>de landings.</w:t>
+        <w:t xml:space="preserve">de </w:t>
+      </w:r>
+      <w:proofErr w:type="spellStart"/>
+      <w:r>
+        <w:t>landings</w:t>
+      </w:r>
+      <w:proofErr w:type="spellEnd"/>
+      <w:r>
+        <w:t>.</w:t>
       </w:r>
     </w:p>
     <w:p>
@@ -2238,8 +2334,39 @@
         <w:ind w:left="849" w:right="138"/>
         <w:jc w:val="both"/>
       </w:pPr>
-      <w:r>
-        <w:t>url_landing (string): cuando el usuario hace click en un anuncio o sitelink se lo</w:t>
+      <w:proofErr w:type="spellStart"/>
+      <w:r>
+        <w:t>url_landing</w:t>
+      </w:r>
+      <w:proofErr w:type="spellEnd"/>
+      <w:r>
+        <w:t xml:space="preserve"> (</w:t>
+      </w:r>
+      <w:proofErr w:type="spellStart"/>
+      <w:r>
+        <w:t>string</w:t>
+      </w:r>
+      <w:proofErr w:type="spellEnd"/>
+      <w:r>
+        <w:t xml:space="preserve">): cuando el usuario hace </w:t>
+      </w:r>
+      <w:proofErr w:type="spellStart"/>
+      <w:proofErr w:type="gramStart"/>
+      <w:r>
+        <w:t>click</w:t>
+      </w:r>
+      <w:proofErr w:type="spellEnd"/>
+      <w:proofErr w:type="gramEnd"/>
+      <w:r>
+        <w:t xml:space="preserve"> en un anuncio o </w:t>
+      </w:r>
+      <w:proofErr w:type="spellStart"/>
+      <w:r>
+        <w:t>sitelink</w:t>
+      </w:r>
+      <w:proofErr w:type="spellEnd"/>
+      <w:r>
+        <w:t xml:space="preserve"> se lo</w:t>
       </w:r>
       <w:r>
         <w:rPr>
@@ -2248,7 +2375,23 @@
         <w:t xml:space="preserve"> </w:t>
       </w:r>
       <w:r>
-        <w:t>envía a una landing con una url que contiene varios datos interesantes para su</w:t>
+        <w:t xml:space="preserve">envía a una </w:t>
+      </w:r>
+      <w:proofErr w:type="spellStart"/>
+      <w:r>
+        <w:t>landing</w:t>
+      </w:r>
+      <w:proofErr w:type="spellEnd"/>
+      <w:r>
+        <w:t xml:space="preserve"> con una </w:t>
+      </w:r>
+      <w:proofErr w:type="spellStart"/>
+      <w:r>
+        <w:t>url</w:t>
+      </w:r>
+      <w:proofErr w:type="spellEnd"/>
+      <w:r>
+        <w:t xml:space="preserve"> que contiene varios datos interesantes para su</w:t>
       </w:r>
       <w:r>
         <w:rPr>
@@ -2293,7 +2436,15 @@
         <w:t xml:space="preserve"> </w:t>
       </w:r>
       <w:r>
-        <w:t>esta url.</w:t>
+        <w:t xml:space="preserve">esta </w:t>
+      </w:r>
+      <w:proofErr w:type="spellStart"/>
+      <w:r>
+        <w:t>url</w:t>
+      </w:r>
+      <w:proofErr w:type="spellEnd"/>
+      <w:r>
+        <w:t>.</w:t>
       </w:r>
     </w:p>
     <w:p>
@@ -2367,15 +2518,7 @@
           <w:color w:val="1F2023"/>
           <w:sz w:val="20"/>
         </w:rPr>
-        <w:t>1eef0d-6141-4a85-86cc-979a</w:t>
-      </w:r>
-      <w:r>
-        <w:rPr>
-          <w:rFonts w:ascii="Arial MT"/>
-          <w:color w:val="1F2023"/>
-          <w:sz w:val="20"/>
-        </w:rPr>
-        <w:t>653362eb&amp;uuid=1a05bd93-b939-4661-924b-</w:t>
+        <w:t>1eef0d-6141-4a85-86cc-979a653362eb&amp;uuid=1a05bd93-b939-4661-924b-</w:t>
       </w:r>
       <w:r>
         <w:rPr>
@@ -2474,9 +2617,11 @@
         </w:rPr>
         <w:t xml:space="preserve"> </w:t>
       </w:r>
+      <w:proofErr w:type="spellStart"/>
       <w:r>
         <w:t>url</w:t>
       </w:r>
+      <w:proofErr w:type="spellEnd"/>
       <w:r>
         <w:rPr>
           <w:spacing w:val="-1"/>
@@ -2503,7 +2648,23 @@
         <w:ind w:left="849" w:right="125"/>
       </w:pPr>
       <w:r>
-        <w:t>Después de la url base le sigue la landing específica a la cual ha ido el usuario:</w:t>
+        <w:t xml:space="preserve">Después de la </w:t>
+      </w:r>
+      <w:proofErr w:type="spellStart"/>
+      <w:r>
+        <w:t>url</w:t>
+      </w:r>
+      <w:proofErr w:type="spellEnd"/>
+      <w:r>
+        <w:t xml:space="preserve"> base le sigue la </w:t>
+      </w:r>
+      <w:proofErr w:type="spellStart"/>
+      <w:r>
+        <w:t>landing</w:t>
+      </w:r>
+      <w:proofErr w:type="spellEnd"/>
+      <w:r>
+        <w:t xml:space="preserve"> específica a la cual ha ido el usuario:</w:t>
       </w:r>
       <w:r>
         <w:rPr>
@@ -2583,9 +2744,11 @@
         </w:rPr>
         <w:t xml:space="preserve"> </w:t>
       </w:r>
+      <w:proofErr w:type="spellStart"/>
       <w:r>
         <w:t>landing</w:t>
       </w:r>
+      <w:proofErr w:type="spellEnd"/>
       <w:r>
         <w:rPr>
           <w:spacing w:val="-1"/>
@@ -2639,7 +2802,31 @@
         <w:ind w:left="849" w:right="594"/>
       </w:pPr>
       <w:r>
-        <w:t>Luego siguen: gclid, iduser, uuid que ya los hemos definido anteriormente</w:t>
+        <w:t xml:space="preserve">Luego siguen: </w:t>
+      </w:r>
+      <w:proofErr w:type="spellStart"/>
+      <w:r>
+        <w:t>gclid</w:t>
+      </w:r>
+      <w:proofErr w:type="spellEnd"/>
+      <w:r>
+        <w:t xml:space="preserve">, </w:t>
+      </w:r>
+      <w:proofErr w:type="spellStart"/>
+      <w:r>
+        <w:t>iduser</w:t>
+      </w:r>
+      <w:proofErr w:type="spellEnd"/>
+      <w:r>
+        <w:t xml:space="preserve">, </w:t>
+      </w:r>
+      <w:proofErr w:type="spellStart"/>
+      <w:r>
+        <w:t>uuid</w:t>
+      </w:r>
+      <w:proofErr w:type="spellEnd"/>
+      <w:r>
+        <w:t xml:space="preserve"> que ya los hemos definido anteriormente</w:t>
       </w:r>
       <w:r>
         <w:rPr>
@@ -2736,8 +2923,13 @@
         </w:tabs>
         <w:ind w:left="1569"/>
       </w:pPr>
-      <w:r>
-        <w:t>adg:</w:t>
+      <w:proofErr w:type="spellStart"/>
+      <w:r>
+        <w:t>adg</w:t>
+      </w:r>
+      <w:proofErr w:type="spellEnd"/>
+      <w:r>
+        <w:t>:</w:t>
       </w:r>
       <w:r>
         <w:rPr>
@@ -2763,9 +2955,11 @@
         </w:rPr>
         <w:t xml:space="preserve"> </w:t>
       </w:r>
+      <w:proofErr w:type="spellStart"/>
       <w:r>
         <w:t>adgroup</w:t>
       </w:r>
+      <w:proofErr w:type="spellEnd"/>
     </w:p>
     <w:p>
       <w:pPr>
@@ -2790,8 +2984,13 @@
         <w:ind w:right="137"/>
         <w:jc w:val="both"/>
       </w:pPr>
-      <w:r>
-        <w:t>device:</w:t>
+      <w:proofErr w:type="spellStart"/>
+      <w:r>
+        <w:t>device</w:t>
+      </w:r>
+      <w:proofErr w:type="spellEnd"/>
+      <w:r>
+        <w:t>:</w:t>
       </w:r>
       <w:r>
         <w:rPr>
@@ -2889,8 +3088,13 @@
         </w:rPr>
         <w:t xml:space="preserve"> </w:t>
       </w:r>
-      <w:r>
-        <w:t>landing. c:</w:t>
+      <w:proofErr w:type="spellStart"/>
+      <w:r>
+        <w:t>landing</w:t>
+      </w:r>
+      <w:proofErr w:type="spellEnd"/>
+      <w:r>
+        <w:t>. c:</w:t>
       </w:r>
       <w:r>
         <w:rPr>
@@ -2898,8 +3102,13 @@
         </w:rPr>
         <w:t xml:space="preserve"> </w:t>
       </w:r>
-      <w:r>
-        <w:t>computer,</w:t>
+      <w:proofErr w:type="spellStart"/>
+      <w:r>
+        <w:t>computer</w:t>
+      </w:r>
+      <w:proofErr w:type="spellEnd"/>
+      <w:r>
+        <w:t>,</w:t>
       </w:r>
       <w:r>
         <w:rPr>
@@ -2916,8 +3125,13 @@
         </w:rPr>
         <w:t xml:space="preserve"> </w:t>
       </w:r>
-      <w:r>
-        <w:t>tablet,</w:t>
+      <w:proofErr w:type="spellStart"/>
+      <w:r>
+        <w:t>tablet</w:t>
+      </w:r>
+      <w:proofErr w:type="spellEnd"/>
+      <w:r>
+        <w:t>,</w:t>
       </w:r>
       <w:r>
         <w:rPr>
@@ -2951,8 +3165,13 @@
         </w:tabs>
         <w:spacing w:before="124"/>
       </w:pPr>
-      <w:r>
-        <w:t>adv: id</w:t>
+      <w:proofErr w:type="spellStart"/>
+      <w:r>
+        <w:t>adv</w:t>
+      </w:r>
+      <w:proofErr w:type="spellEnd"/>
+      <w:r>
+        <w:t>: id</w:t>
       </w:r>
       <w:r>
         <w:rPr>
@@ -2996,8 +3215,13 @@
         <w:ind w:right="137"/>
         <w:jc w:val="both"/>
       </w:pPr>
-      <w:r>
-        <w:t>sl:</w:t>
+      <w:proofErr w:type="spellStart"/>
+      <w:r>
+        <w:t>sl</w:t>
+      </w:r>
+      <w:proofErr w:type="spellEnd"/>
+      <w:r>
+        <w:t>:</w:t>
       </w:r>
       <w:r>
         <w:rPr>
@@ -3023,8 +3247,13 @@
         </w:rPr>
         <w:t xml:space="preserve"> </w:t>
       </w:r>
-      <w:r>
-        <w:t>sitelink.</w:t>
+      <w:proofErr w:type="spellStart"/>
+      <w:r>
+        <w:t>sitelink</w:t>
+      </w:r>
+      <w:proofErr w:type="spellEnd"/>
+      <w:r>
+        <w:t>.</w:t>
       </w:r>
       <w:r>
         <w:rPr>
@@ -3122,8 +3351,31 @@
         </w:rPr>
         <w:t xml:space="preserve"> </w:t>
       </w:r>
-      <w:r>
-        <w:t>click en el sitelink, o 0 o vacío si el usuario ha hecho click en el</w:t>
+      <w:proofErr w:type="spellStart"/>
+      <w:proofErr w:type="gramStart"/>
+      <w:r>
+        <w:t>click</w:t>
+      </w:r>
+      <w:proofErr w:type="spellEnd"/>
+      <w:proofErr w:type="gramEnd"/>
+      <w:r>
+        <w:t xml:space="preserve"> en el </w:t>
+      </w:r>
+      <w:proofErr w:type="spellStart"/>
+      <w:r>
+        <w:t>sitelink</w:t>
+      </w:r>
+      <w:proofErr w:type="spellEnd"/>
+      <w:r>
+        <w:t xml:space="preserve">, o 0 o vacío si el usuario ha hecho </w:t>
+      </w:r>
+      <w:proofErr w:type="spellStart"/>
+      <w:r>
+        <w:t>click</w:t>
+      </w:r>
+      <w:proofErr w:type="spellEnd"/>
+      <w:r>
+        <w:t xml:space="preserve"> en el</w:t>
       </w:r>
       <w:r>
         <w:rPr>
@@ -3267,8 +3519,13 @@
         </w:rPr>
         <w:t xml:space="preserve"> </w:t>
       </w:r>
-      <w:r>
-        <w:t>hour:</w:t>
+      <w:proofErr w:type="spellStart"/>
+      <w:r>
+        <w:t>hour</w:t>
+      </w:r>
+      <w:proofErr w:type="spellEnd"/>
+      <w:r>
+        <w:t>:</w:t>
       </w:r>
       <w:r>
         <w:rPr>
@@ -3313,12 +3570,14 @@
         <w:spacing w:line="255" w:lineRule="exact"/>
         <w:ind w:left="862"/>
       </w:pPr>
+      <w:proofErr w:type="spellStart"/>
       <w:r>
         <w:rPr>
           <w:b/>
         </w:rPr>
         <w:t>id_lead</w:t>
       </w:r>
+      <w:proofErr w:type="spellEnd"/>
       <w:r>
         <w:t>:</w:t>
       </w:r>
@@ -3374,8 +3633,13 @@
         <w:spacing w:before="128" w:line="360" w:lineRule="auto"/>
         <w:ind w:left="861"/>
       </w:pPr>
-      <w:r>
-        <w:t>lead_type:</w:t>
+      <w:proofErr w:type="spellStart"/>
+      <w:r>
+        <w:t>lead_type</w:t>
+      </w:r>
+      <w:proofErr w:type="spellEnd"/>
+      <w:r>
+        <w:t>:</w:t>
       </w:r>
       <w:r>
         <w:rPr>
@@ -3464,9 +3728,12 @@
         </w:rPr>
         <w:t xml:space="preserve"> </w:t>
       </w:r>
+      <w:proofErr w:type="spellStart"/>
+      <w:proofErr w:type="gramStart"/>
       <w:r>
         <w:t>call</w:t>
       </w:r>
+      <w:proofErr w:type="spellEnd"/>
       <w:r>
         <w:rPr>
           <w:spacing w:val="-64"/>
@@ -3474,7 +3741,11 @@
         <w:t xml:space="preserve"> </w:t>
       </w:r>
       <w:r>
-        <w:t>center,</w:t>
+        <w:t>center</w:t>
+      </w:r>
+      <w:proofErr w:type="gramEnd"/>
+      <w:r>
+        <w:t>,</w:t>
       </w:r>
       <w:r>
         <w:rPr>
@@ -3572,9 +3843,11 @@
         </w:rPr>
         <w:t xml:space="preserve"> </w:t>
       </w:r>
+      <w:proofErr w:type="spellStart"/>
       <w:r>
         <w:t>call</w:t>
       </w:r>
+      <w:proofErr w:type="spellEnd"/>
       <w:r>
         <w:rPr>
           <w:spacing w:val="20"/>
@@ -3628,8 +3901,13 @@
         <w:spacing w:before="128"/>
         <w:ind w:left="861"/>
       </w:pPr>
-      <w:r>
-        <w:t>result:</w:t>
+      <w:proofErr w:type="spellStart"/>
+      <w:r>
+        <w:t>result</w:t>
+      </w:r>
+      <w:proofErr w:type="spellEnd"/>
+      <w:r>
+        <w:t>:</w:t>
       </w:r>
       <w:r>
         <w:rPr>
@@ -3700,9 +3978,12 @@
         </w:rPr>
         <w:t xml:space="preserve"> </w:t>
       </w:r>
+      <w:proofErr w:type="spellStart"/>
+      <w:proofErr w:type="gramStart"/>
       <w:r>
         <w:t>call</w:t>
       </w:r>
+      <w:proofErr w:type="spellEnd"/>
       <w:r>
         <w:rPr>
           <w:spacing w:val="-3"/>
@@ -3712,6 +3993,7 @@
       <w:r>
         <w:t>center</w:t>
       </w:r>
+      <w:proofErr w:type="gramEnd"/>
     </w:p>
     <w:p>
       <w:pPr>
@@ -4191,13 +4473,23 @@
         </w:rPr>
         <w:t xml:space="preserve"> </w:t>
       </w:r>
+      <w:proofErr w:type="spellStart"/>
       <w:r>
         <w:rPr>
           <w:rFonts w:ascii="Arial MT"/>
           <w:color w:val="1F2023"/>
           <w:sz w:val="20"/>
         </w:rPr>
-        <w:t>Adwords.</w:t>
+        <w:t>Adwords</w:t>
+      </w:r>
+      <w:proofErr w:type="spellEnd"/>
+      <w:r>
+        <w:rPr>
+          <w:rFonts w:ascii="Arial MT"/>
+          <w:color w:val="1F2023"/>
+          <w:sz w:val="20"/>
+        </w:rPr>
+        <w:t>.</w:t>
       </w:r>
     </w:p>
     <w:p>
@@ -4322,6 +4614,7 @@
         </w:rPr>
         <w:t xml:space="preserve"> </w:t>
       </w:r>
+      <w:proofErr w:type="spellStart"/>
       <w:r>
         <w:rPr>
           <w:rFonts w:ascii="Arial MT" w:hAnsi="Arial MT"/>
@@ -4330,6 +4623,7 @@
         </w:rPr>
         <w:t>sitelinks</w:t>
       </w:r>
+      <w:proofErr w:type="spellEnd"/>
       <w:r>
         <w:rPr>
           <w:rFonts w:ascii="Arial MT" w:hAnsi="Arial MT"/>
@@ -4583,7 +4877,25 @@
           <w:color w:val="1F2023"/>
           <w:sz w:val="20"/>
         </w:rPr>
-        <w:t>varios sitelinks.</w:t>
+        <w:t xml:space="preserve">varios </w:t>
+      </w:r>
+      <w:proofErr w:type="spellStart"/>
+      <w:r>
+        <w:rPr>
+          <w:rFonts w:ascii="Arial MT" w:hAnsi="Arial MT"/>
+          <w:color w:val="1F2023"/>
+          <w:sz w:val="20"/>
+        </w:rPr>
+        <w:t>sitelinks</w:t>
+      </w:r>
+      <w:proofErr w:type="spellEnd"/>
+      <w:r>
+        <w:rPr>
+          <w:rFonts w:ascii="Arial MT" w:hAnsi="Arial MT"/>
+          <w:color w:val="1F2023"/>
+          <w:sz w:val="20"/>
+        </w:rPr>
+        <w:t>.</w:t>
       </w:r>
     </w:p>
     <w:p>
@@ -4608,6 +4920,7 @@
       <w:pPr>
         <w:pStyle w:val="Ttulo1"/>
       </w:pPr>
+      <w:proofErr w:type="gramStart"/>
       <w:r>
         <w:t>Preguntas</w:t>
       </w:r>
@@ -4629,6 +4942,7 @@
       <w:r>
         <w:t>responder</w:t>
       </w:r>
+      <w:proofErr w:type="gramEnd"/>
     </w:p>
     <w:p>
       <w:pPr>
@@ -4660,98 +4974,20 @@
         <w:rPr>
           <w:sz w:val="20"/>
         </w:rPr>
-        <w:t>Cuántas</w:t>
-      </w:r>
-      <w:r>
-        <w:rPr>
-          <w:spacing w:val="-3"/>
-          <w:sz w:val="20"/>
-        </w:rPr>
-        <w:t xml:space="preserve"> </w:t>
-      </w:r>
-      <w:r>
-        <w:rPr>
-          <w:sz w:val="20"/>
-        </w:rPr>
-        <w:t>visitas</w:t>
-      </w:r>
-      <w:r>
-        <w:rPr>
-          <w:spacing w:val="-3"/>
-          <w:sz w:val="20"/>
-        </w:rPr>
-        <w:t xml:space="preserve"> </w:t>
-      </w:r>
-      <w:r>
-        <w:rPr>
-          <w:sz w:val="20"/>
-        </w:rPr>
-        <w:t>recibe</w:t>
-      </w:r>
-      <w:r>
-        <w:rPr>
-          <w:spacing w:val="-3"/>
-          <w:sz w:val="20"/>
-        </w:rPr>
-        <w:t xml:space="preserve"> </w:t>
-      </w:r>
-      <w:r>
-        <w:rPr>
-          <w:sz w:val="20"/>
-        </w:rPr>
-        <w:t>en</w:t>
-      </w:r>
-      <w:r>
-        <w:rPr>
-          <w:spacing w:val="-2"/>
-          <w:sz w:val="20"/>
-        </w:rPr>
-        <w:t xml:space="preserve"> </w:t>
-      </w:r>
-      <w:r>
-        <w:rPr>
-          <w:sz w:val="20"/>
-        </w:rPr>
-        <w:t>el</w:t>
-      </w:r>
-      <w:r>
-        <w:rPr>
-          <w:spacing w:val="-3"/>
-          <w:sz w:val="20"/>
-        </w:rPr>
-        <w:t xml:space="preserve"> </w:t>
-      </w:r>
-      <w:r>
-        <w:rPr>
-          <w:sz w:val="20"/>
-        </w:rPr>
-        <w:t>día</w:t>
-      </w:r>
-      <w:r>
-        <w:rPr>
-          <w:spacing w:val="-2"/>
-          <w:sz w:val="20"/>
-        </w:rPr>
-        <w:t xml:space="preserve"> </w:t>
-      </w:r>
-      <w:r>
-        <w:rPr>
-          <w:sz w:val="20"/>
-        </w:rPr>
-        <w:t>el</w:t>
-      </w:r>
-      <w:r>
-        <w:rPr>
-          <w:spacing w:val="-3"/>
-          <w:sz w:val="20"/>
-        </w:rPr>
-        <w:t xml:space="preserve"> </w:t>
-      </w:r>
-      <w:r>
-        <w:rPr>
-          <w:sz w:val="20"/>
-        </w:rPr>
-        <w:t>cliente</w:t>
+        <w:t xml:space="preserve"> </w:t>
+      </w:r>
+      <w:r>
+        <w:rPr>
+          <w:sz w:val="20"/>
+        </w:rPr>
+        <w:tab/>
+        <w:t xml:space="preserve"> </w:t>
+      </w:r>
+      <w:r>
+        <w:rPr>
+          <w:sz w:val="20"/>
+        </w:rPr>
+        <w:tab/>
       </w:r>
     </w:p>
     <w:p>
@@ -5474,11 +5710,19 @@
         </w:rPr>
         <w:t xml:space="preserve"> </w:t>
       </w:r>
-      <w:r>
-        <w:rPr>
-          <w:sz w:val="20"/>
-        </w:rPr>
-        <w:t>python.</w:t>
+      <w:proofErr w:type="spellStart"/>
+      <w:r>
+        <w:rPr>
+          <w:sz w:val="20"/>
+        </w:rPr>
+        <w:t>python</w:t>
+      </w:r>
+      <w:proofErr w:type="spellEnd"/>
+      <w:r>
+        <w:rPr>
+          <w:sz w:val="20"/>
+        </w:rPr>
+        <w:t>.</w:t>
       </w:r>
       <w:r>
         <w:rPr>
@@ -5575,11 +5819,19 @@
         </w:rPr>
         <w:t xml:space="preserve"> </w:t>
       </w:r>
-      <w:r>
-        <w:rPr>
-          <w:sz w:val="20"/>
-        </w:rPr>
-        <w:t>adgoup,</w:t>
+      <w:proofErr w:type="spellStart"/>
+      <w:r>
+        <w:rPr>
+          <w:sz w:val="20"/>
+        </w:rPr>
+        <w:t>adgoup</w:t>
+      </w:r>
+      <w:proofErr w:type="spellEnd"/>
+      <w:r>
+        <w:rPr>
+          <w:sz w:val="20"/>
+        </w:rPr>
+        <w:t>,</w:t>
       </w:r>
       <w:r>
         <w:rPr>
@@ -5588,12 +5840,14 @@
         </w:rPr>
         <w:t xml:space="preserve"> </w:t>
       </w:r>
+      <w:proofErr w:type="spellStart"/>
       <w:r>
         <w:rPr>
           <w:sz w:val="20"/>
         </w:rPr>
         <w:t>advertisement</w:t>
       </w:r>
+      <w:proofErr w:type="spellEnd"/>
       <w:r>
         <w:rPr>
           <w:spacing w:val="-2"/>
@@ -5627,12 +5881,14 @@
         </w:rPr>
         <w:t xml:space="preserve"> </w:t>
       </w:r>
+      <w:proofErr w:type="gramStart"/>
       <w:r>
         <w:rPr>
           <w:sz w:val="20"/>
         </w:rPr>
         <w:t>link</w:t>
       </w:r>
+      <w:proofErr w:type="gramEnd"/>
       <w:r>
         <w:rPr>
           <w:spacing w:val="-1"/>
@@ -5793,11 +6049,19 @@
         </w:rPr>
         <w:t xml:space="preserve"> </w:t>
       </w:r>
-      <w:r>
-        <w:rPr>
-          <w:sz w:val="20"/>
-        </w:rPr>
-        <w:t>id_user,</w:t>
+      <w:proofErr w:type="spellStart"/>
+      <w:r>
+        <w:rPr>
+          <w:sz w:val="20"/>
+        </w:rPr>
+        <w:t>id_user</w:t>
+      </w:r>
+      <w:proofErr w:type="spellEnd"/>
+      <w:r>
+        <w:rPr>
+          <w:sz w:val="20"/>
+        </w:rPr>
+        <w:t>,</w:t>
       </w:r>
       <w:r>
         <w:rPr>
@@ -5806,11 +6070,19 @@
         </w:rPr>
         <w:t xml:space="preserve"> </w:t>
       </w:r>
-      <w:r>
-        <w:rPr>
-          <w:sz w:val="20"/>
-        </w:rPr>
-        <w:t>gclid,</w:t>
+      <w:proofErr w:type="spellStart"/>
+      <w:r>
+        <w:rPr>
+          <w:sz w:val="20"/>
+        </w:rPr>
+        <w:t>gclid</w:t>
+      </w:r>
+      <w:proofErr w:type="spellEnd"/>
+      <w:r>
+        <w:rPr>
+          <w:sz w:val="20"/>
+        </w:rPr>
+        <w:t>,</w:t>
       </w:r>
       <w:r>
         <w:rPr>
@@ -5899,11 +6171,19 @@
         </w:rPr>
         <w:t xml:space="preserve"> </w:t>
       </w:r>
-      <w:r>
-        <w:rPr>
-          <w:sz w:val="20"/>
-        </w:rPr>
-        <w:t>id_user,</w:t>
+      <w:proofErr w:type="spellStart"/>
+      <w:r>
+        <w:rPr>
+          <w:sz w:val="20"/>
+        </w:rPr>
+        <w:t>id_user</w:t>
+      </w:r>
+      <w:proofErr w:type="spellEnd"/>
+      <w:r>
+        <w:rPr>
+          <w:sz w:val="20"/>
+        </w:rPr>
+        <w:t>,</w:t>
       </w:r>
       <w:r>
         <w:rPr>
@@ -5964,11 +6244,19 @@
         </w:rPr>
         <w:t xml:space="preserve"> </w:t>
       </w:r>
-      <w:r>
-        <w:rPr>
-          <w:sz w:val="20"/>
-        </w:rPr>
-        <w:t>gclid,</w:t>
+      <w:proofErr w:type="spellStart"/>
+      <w:r>
+        <w:rPr>
+          <w:sz w:val="20"/>
+        </w:rPr>
+        <w:t>gclid</w:t>
+      </w:r>
+      <w:proofErr w:type="spellEnd"/>
+      <w:r>
+        <w:rPr>
+          <w:sz w:val="20"/>
+        </w:rPr>
+        <w:t>,</w:t>
       </w:r>
       <w:r>
         <w:rPr>
@@ -6161,12 +6449,14 @@
         </w:rPr>
         <w:t xml:space="preserve"> </w:t>
       </w:r>
+      <w:proofErr w:type="spellStart"/>
       <w:r>
         <w:rPr>
           <w:sz w:val="20"/>
         </w:rPr>
         <w:t>ts</w:t>
       </w:r>
+      <w:proofErr w:type="spellEnd"/>
     </w:p>
     <w:p>
       <w:pPr>
@@ -6188,7 +6478,21 @@
         <w:rPr>
           <w:sz w:val="20"/>
         </w:rPr>
-        <w:t>Unir los datos de navegación ya tratados con los datos de conversiones,creando una</w:t>
+        <w:t xml:space="preserve">Unir los datos de navegación ya tratados con los datos de </w:t>
+      </w:r>
+      <w:proofErr w:type="spellStart"/>
+      <w:r>
+        <w:rPr>
+          <w:sz w:val="20"/>
+        </w:rPr>
+        <w:t>conversiones,creando</w:t>
+      </w:r>
+      <w:proofErr w:type="spellEnd"/>
+      <w:r>
+        <w:rPr>
+          <w:sz w:val="20"/>
+        </w:rPr>
+        <w:t xml:space="preserve"> una</w:t>
       </w:r>
       <w:r>
         <w:rPr>
@@ -6201,13 +6505,7 @@
         <w:rPr>
           <w:sz w:val="20"/>
         </w:rPr>
-        <w:t>columna de 0 y 1 indicando si el usuario no ha convertido o si ha con</w:t>
-      </w:r>
-      <w:r>
-        <w:rPr>
-          <w:sz w:val="20"/>
-        </w:rPr>
-        <w:t>vertido. La unión</w:t>
+        <w:t>columna de 0 y 1 indicando si el usuario no ha convertido o si ha convertido. La unión</w:t>
       </w:r>
       <w:r>
         <w:rPr>
@@ -6220,7 +6518,35 @@
         <w:rPr>
           <w:sz w:val="20"/>
         </w:rPr>
-        <w:t>se hace a partir de la columna id_suite, si esta está vacía sería por la de gclid, y si</w:t>
+        <w:t xml:space="preserve">se hace a partir de la columna </w:t>
+      </w:r>
+      <w:proofErr w:type="spellStart"/>
+      <w:r>
+        <w:rPr>
+          <w:sz w:val="20"/>
+        </w:rPr>
+        <w:t>id_suite</w:t>
+      </w:r>
+      <w:proofErr w:type="spellEnd"/>
+      <w:r>
+        <w:rPr>
+          <w:sz w:val="20"/>
+        </w:rPr>
+        <w:t xml:space="preserve">, si esta está vacía sería por la de </w:t>
+      </w:r>
+      <w:proofErr w:type="spellStart"/>
+      <w:r>
+        <w:rPr>
+          <w:sz w:val="20"/>
+        </w:rPr>
+        <w:t>gclid</w:t>
+      </w:r>
+      <w:proofErr w:type="spellEnd"/>
+      <w:r>
+        <w:rPr>
+          <w:sz w:val="20"/>
+        </w:rPr>
+        <w:t>, y si</w:t>
       </w:r>
       <w:r>
         <w:rPr>
@@ -6654,13 +6980,7 @@
         <w:rPr>
           <w:sz w:val="20"/>
         </w:rPr>
-        <w:t>apartado sig</w:t>
-      </w:r>
-      <w:r>
-        <w:rPr>
-          <w:sz w:val="20"/>
-        </w:rPr>
-        <w:t>uiente</w:t>
+        <w:t>apartado siguiente</w:t>
       </w:r>
       <w:r>
         <w:rPr>

</xml_diff>